<commit_message>
Newest versions of PDF & Next Steps templates
</commit_message>
<xml_diff>
--- a/docassemble/MATCTaxLienAnswer/data/templates/taxlien_answer_next_steps.docx
+++ b/docassemble/MATCTaxLienAnswer/data/templates/taxlien_answer_next_steps.docx
@@ -1,6 +1,6 @@
 
 <file path=word/document.xml><?xml version="1.0" encoding="utf-8"?>
-<w:document xmlns:wpc="http://schemas.microsoft.com/office/word/2010/wordprocessingCanvas" xmlns:cx="http://schemas.microsoft.com/office/drawing/2014/chartex" xmlns:cx1="http://schemas.microsoft.com/office/drawing/2015/9/8/chartex" xmlns:cx2="http://schemas.microsoft.com/office/drawing/2015/10/21/chartex" xmlns:cx3="http://schemas.microsoft.com/office/drawing/2016/5/9/chartex" xmlns:cx4="http://schemas.microsoft.com/office/drawing/2016/5/10/chartex" xmlns:cx5="http://schemas.microsoft.com/office/drawing/2016/5/11/chartex" xmlns:cx6="http://schemas.microsoft.com/office/drawing/2016/5/12/chartex" xmlns:cx7="http://schemas.microsoft.com/office/drawing/2016/5/13/chartex" xmlns:cx8="http://schemas.microsoft.com/office/drawing/2016/5/14/chartex" xmlns:mc="http://schemas.openxmlformats.org/markup-compatibility/2006" xmlns:aink="http://schemas.microsoft.com/office/drawing/2016/ink" xmlns:am3d="http://schemas.microsoft.com/office/drawing/2017/model3d" xmlns:o="urn:schemas-microsoft-com:office:office" xmlns:r="http://schemas.openxmlformats.org/officeDocument/2006/relationships" xmlns:m="http://schemas.openxmlformats.org/officeDocument/2006/math" xmlns:v="urn:schemas-microsoft-com:vml" xmlns:wp14="http://schemas.microsoft.com/office/word/2010/wordprocessingDrawing" xmlns:wp="http://schemas.openxmlformats.org/drawingml/2006/wordprocessingDrawing" xmlns:w10="urn:schemas-microsoft-com:office:word" xmlns:w="http://schemas.openxmlformats.org/wordprocessingml/2006/main" xmlns:w14="http://schemas.microsoft.com/office/word/2010/wordml" xmlns:w15="http://schemas.microsoft.com/office/word/2012/wordml" xmlns:w16cid="http://schemas.microsoft.com/office/word/2016/wordml/cid" xmlns:w16se="http://schemas.microsoft.com/office/word/2015/wordml/symex" xmlns:wpg="http://schemas.microsoft.com/office/word/2010/wordprocessingGroup" xmlns:wpi="http://schemas.microsoft.com/office/word/2010/wordprocessingInk" xmlns:wne="http://schemas.microsoft.com/office/word/2006/wordml" xmlns:wps="http://schemas.microsoft.com/office/word/2010/wordprocessingShape" mc:Ignorable="w14 w15 w16se w16cid wp14">
+<w:document xmlns:wpc="http://schemas.microsoft.com/office/word/2010/wordprocessingCanvas" xmlns:cx="http://schemas.microsoft.com/office/drawing/2014/chartex" xmlns:cx1="http://schemas.microsoft.com/office/drawing/2015/9/8/chartex" xmlns:cx2="http://schemas.microsoft.com/office/drawing/2015/10/21/chartex" xmlns:cx3="http://schemas.microsoft.com/office/drawing/2016/5/9/chartex" xmlns:cx4="http://schemas.microsoft.com/office/drawing/2016/5/10/chartex" xmlns:cx5="http://schemas.microsoft.com/office/drawing/2016/5/11/chartex" xmlns:cx6="http://schemas.microsoft.com/office/drawing/2016/5/12/chartex" xmlns:cx7="http://schemas.microsoft.com/office/drawing/2016/5/13/chartex" xmlns:cx8="http://schemas.microsoft.com/office/drawing/2016/5/14/chartex" xmlns:mc="http://schemas.openxmlformats.org/markup-compatibility/2006" xmlns:aink="http://schemas.microsoft.com/office/drawing/2016/ink" xmlns:am3d="http://schemas.microsoft.com/office/drawing/2017/model3d" xmlns:o="urn:schemas-microsoft-com:office:office" xmlns:oel="http://schemas.microsoft.com/office/2019/extlst" xmlns:r="http://schemas.openxmlformats.org/officeDocument/2006/relationships" xmlns:m="http://schemas.openxmlformats.org/officeDocument/2006/math" xmlns:v="urn:schemas-microsoft-com:vml" xmlns:wp14="http://schemas.microsoft.com/office/word/2010/wordprocessingDrawing" xmlns:wp="http://schemas.openxmlformats.org/drawingml/2006/wordprocessingDrawing" xmlns:w10="urn:schemas-microsoft-com:office:word" xmlns:w="http://schemas.openxmlformats.org/wordprocessingml/2006/main" xmlns:w14="http://schemas.microsoft.com/office/word/2010/wordml" xmlns:w15="http://schemas.microsoft.com/office/word/2012/wordml" xmlns:w16cex="http://schemas.microsoft.com/office/word/2018/wordml/cex" xmlns:w16cid="http://schemas.microsoft.com/office/word/2016/wordml/cid" xmlns:w16="http://schemas.microsoft.com/office/word/2018/wordml" xmlns:w16sdtdh="http://schemas.microsoft.com/office/word/2020/wordml/sdtdatahash" xmlns:w16se="http://schemas.microsoft.com/office/word/2015/wordml/symex" xmlns:wpg="http://schemas.microsoft.com/office/word/2010/wordprocessingGroup" xmlns:wpi="http://schemas.microsoft.com/office/word/2010/wordprocessingInk" xmlns:wne="http://schemas.microsoft.com/office/word/2006/wordml" xmlns:wps="http://schemas.microsoft.com/office/word/2010/wordprocessingShape" mc:Ignorable="w14 w15 w16se w16cid w16 w16cex w16sdtdh wp14">
   <w:background w:color="FFFFFF"/>
   <w:body>
     <w:tbl>
@@ -30,13 +30,11 @@
               <w:spacing w:after="0"/>
               <w:jc w:val="center"/>
             </w:pPr>
-            <w:bookmarkStart w:id="0" w:name="_GoBack"/>
-            <w:bookmarkEnd w:id="0"/>
             <w:r>
               <w:rPr>
                 <w:color w:val="FFFFFF" w:themeColor="background1"/>
               </w:rPr>
-              <w:t xml:space="preserve">respond to a tax lien against them.</w:t>
+              <w:t>File a Tax Lien Answer</w:t>
             </w:r>
           </w:p>
         </w:tc>
@@ -61,18 +59,33 @@
         <w:t xml:space="preserve"> users </w:t>
       </w:r>
       <w:r>
-        <w:t xml:space="preserve">}}</w:t>
-      </w:r>
-      <w:r>
-        <w:t xml:space="preserve">! You have finished all the forms you need to respond to a tax lien against them.. The rest of the pages in this packet are your</w:t>
-      </w:r>
-      <w:r>
-        <w:t xml:space="preserve"> [answer/motion] </w:t>
+        <w:t>}}</w:t>
+      </w:r>
+      <w:r>
+        <w:t xml:space="preserve">! You have finished all the forms you need to </w:t>
+      </w:r>
+      <w:r>
+        <w:t>file a Tax Lien Answer and Certificate of Service</w:t>
+      </w:r>
+      <w:r>
+        <w:t>. The rest of the pages in this packet are your</w:t>
       </w:r>
       <w:r>
         <w:t xml:space="preserve"> </w:t>
       </w:r>
       <w:r>
+        <w:t>answer</w:t>
+      </w:r>
+      <w:r>
+        <w:t xml:space="preserve"> </w:t>
+      </w:r>
+      <w:r>
+        <w:t>and certificate of service</w:t>
+      </w:r>
+      <w:r>
+        <w:t xml:space="preserve"> </w:t>
+      </w:r>
+      <w:r>
         <w:t>{%</w:t>
       </w:r>
       <w:r>
@@ -106,12 +119,24 @@
         <w:rPr>
           <w:b/>
         </w:rPr>
-        <w:t xml:space="preserve"> users </w:t>
+        <w:t xml:space="preserve"> </w:t>
       </w:r>
       <w:r>
         <w:rPr>
           <w:b/>
         </w:rPr>
+        <w:t>other_parties</w:t>
+      </w:r>
+      <w:r>
+        <w:rPr>
+          <w:b/>
+        </w:rPr>
+        <w:t xml:space="preserve"> </w:t>
+      </w:r>
+      <w:r>
+        <w:rPr>
+          <w:b/>
+        </w:rPr>
         <w:t>}}</w:t>
       </w:r>
       <w:r>
@@ -130,7 +155,19 @@
         <w:rPr>
           <w:b/>
         </w:rPr>
-        <w:t xml:space="preserve"> other_parties </w:t>
+        <w:t xml:space="preserve"> </w:t>
+      </w:r>
+      <w:r>
+        <w:rPr>
+          <w:b/>
+        </w:rPr>
+        <w:t>users</w:t>
+      </w:r>
+      <w:r>
+        <w:rPr>
+          <w:b/>
+        </w:rPr>
+        <w:t xml:space="preserve"> </w:t>
       </w:r>
       <w:r>
         <w:rPr>
@@ -152,6 +189,12 @@
     <w:p>
       <w:pPr>
         <w:sectPr>
+          <w:headerReference w:type="even" r:id="rId7"/>
+          <w:headerReference w:type="default" r:id="rId8"/>
+          <w:footerReference w:type="even" r:id="rId9"/>
+          <w:footerReference w:type="default" r:id="rId10"/>
+          <w:headerReference w:type="first" r:id="rId11"/>
+          <w:footerReference w:type="first" r:id="rId12"/>
           <w:pgSz w:w="12240" w:h="15840"/>
           <w:pgMar w:top="720" w:right="720" w:bottom="720" w:left="720" w:header="0" w:footer="0" w:gutter="0"/>
           <w:pgNumType w:start="1"/>
@@ -166,8 +209,8 @@
       <w:pPr>
         <w:pStyle w:val="Heading2"/>
       </w:pPr>
-      <w:bookmarkStart w:id="1" w:name="_yntzxzfdh9ya"/>
-      <w:bookmarkEnd w:id="1"/>
+      <w:bookmarkStart w:id="0" w:name="_yntzxzfdh9ya"/>
+      <w:bookmarkEnd w:id="0"/>
       <w:r>
         <w:t>Next steps</w:t>
       </w:r>
@@ -196,23 +239,7 @@
             <w14:bevel/>
           </w14:textOutline>
         </w:rPr>
-        <w:t xml:space="preserve">File this </w:t>
-      </w:r>
-      <w:r>
-        <w:t xml:space="preserve">answer/motion </w:t>
-      </w:r>
-      <w:r>
-        <w:t xml:space="preserve">with the court </w:t>
-      </w:r>
-      <w:r>
-        <w:rPr>
-          <w14:textOutline w14:w="9525" w14:cap="rnd" w14:cmpd="sng" w14:algn="ctr">
-            <w14:noFill/>
-            <w14:prstDash w14:val="solid"/>
-            <w14:bevel/>
-          </w14:textOutline>
-        </w:rPr>
-        <w:t>now.</w:t>
+        <w:t>Look over the forms to make sure everything is correct.</w:t>
       </w:r>
     </w:p>
     <w:p>
@@ -231,8 +258,6 @@
           </w14:textOutline>
         </w:rPr>
       </w:pPr>
-      <w:bookmarkStart w:id="2" w:name="_4szgtqe6ov1h"/>
-      <w:bookmarkEnd w:id="2"/>
       <w:r>
         <w:rPr>
           <w14:textOutline w14:w="9525" w14:cap="rnd" w14:cmpd="sng" w14:algn="ctr">
@@ -241,7 +266,19 @@
             <w14:bevel/>
           </w14:textOutline>
         </w:rPr>
-        <w:t xml:space="preserve">Deliver a copy to </w:t>
+        <w:t xml:space="preserve">File this </w:t>
+      </w:r>
+      <w:r>
+        <w:t>answe</w:t>
+      </w:r>
+      <w:r>
+        <w:t>r</w:t>
+      </w:r>
+      <w:r>
+        <w:t xml:space="preserve"> </w:t>
+      </w:r>
+      <w:r>
+        <w:t xml:space="preserve">with the court </w:t>
       </w:r>
       <w:r>
         <w:rPr>
@@ -251,7 +288,7 @@
             <w14:bevel/>
           </w14:textOutline>
         </w:rPr>
-        <w:t>{{</w:t>
+        <w:t>now.</w:t>
       </w:r>
       <w:r>
         <w:rPr>
@@ -261,7 +298,7 @@
             <w14:bevel/>
           </w14:textOutline>
         </w:rPr>
-        <w:t xml:space="preserve"> showifdef('other_parties[0]') </w:t>
+        <w:t xml:space="preserve"> You can file by mail, delivery, or </w:t>
       </w:r>
       <w:r>
         <w:rPr>
@@ -271,9 +308,17 @@
             <w14:bevel/>
           </w14:textOutline>
         </w:rPr>
-        <w:t>}}</w:t>
-      </w:r>
-      <w:r>
+        <w:t>in-person drop off at the Land Court Recorder’s Office or at the Office of the Assistant Recorder at the Registry of Deeds where the land is located.</w:t>
+      </w:r>
+    </w:p>
+    <w:p>
+      <w:pPr>
+        <w:pStyle w:val="ListParagraph"/>
+        <w:numPr>
+          <w:ilvl w:val="0"/>
+          <w:numId w:val="1"/>
+        </w:numPr>
+        <w:snapToGrid w:val="0"/>
         <w:rPr>
           <w14:textOutline w14:w="9525" w14:cap="rnd" w14:cmpd="sng" w14:algn="ctr">
             <w14:noFill/>
@@ -281,7 +326,108 @@
             <w14:bevel/>
           </w14:textOutline>
         </w:rPr>
-        <w:t xml:space="preserve"> or their attorney.</w:t>
+      </w:pPr>
+      <w:bookmarkStart w:id="1" w:name="_4szgtqe6ov1h"/>
+      <w:bookmarkEnd w:id="1"/>
+      <w:r>
+        <w:rPr>
+          <w14:textOutline w14:w="9525" w14:cap="rnd" w14:cmpd="sng" w14:algn="ctr">
+            <w14:noFill/>
+            <w14:prstDash w14:val="solid"/>
+            <w14:bevel/>
+          </w14:textOutline>
+        </w:rPr>
+        <w:t xml:space="preserve">Deliver a copy </w:t>
+      </w:r>
+      <w:r>
+        <w:rPr>
+          <w14:textOutline w14:w="9525" w14:cap="rnd" w14:cmpd="sng" w14:algn="ctr">
+            <w14:noFill/>
+            <w14:prstDash w14:val="solid"/>
+            <w14:bevel/>
+          </w14:textOutline>
+        </w:rPr>
+        <w:t xml:space="preserve">by certified mail </w:t>
+      </w:r>
+      <w:r>
+        <w:rPr>
+          <w14:textOutline w14:w="9525" w14:cap="rnd" w14:cmpd="sng" w14:algn="ctr">
+            <w14:noFill/>
+            <w14:prstDash w14:val="solid"/>
+            <w14:bevel/>
+          </w14:textOutline>
+        </w:rPr>
+        <w:t xml:space="preserve">to </w:t>
+      </w:r>
+      <w:r>
+        <w:rPr>
+          <w14:textOutline w14:w="9525" w14:cap="rnd" w14:cmpd="sng" w14:algn="ctr">
+            <w14:noFill/>
+            <w14:prstDash w14:val="solid"/>
+            <w14:bevel/>
+          </w14:textOutline>
+        </w:rPr>
+        <w:t>{{</w:t>
+      </w:r>
+      <w:r>
+        <w:rPr>
+          <w14:textOutline w14:w="9525" w14:cap="rnd" w14:cmpd="sng" w14:algn="ctr">
+            <w14:noFill/>
+            <w14:prstDash w14:val="solid"/>
+            <w14:bevel/>
+          </w14:textOutline>
+        </w:rPr>
+        <w:t xml:space="preserve"> showifdef('other_parties[0]') </w:t>
+      </w:r>
+      <w:r>
+        <w:rPr>
+          <w14:textOutline w14:w="9525" w14:cap="rnd" w14:cmpd="sng" w14:algn="ctr">
+            <w14:noFill/>
+            <w14:prstDash w14:val="solid"/>
+            <w14:bevel/>
+          </w14:textOutline>
+        </w:rPr>
+        <w:t>}}</w:t>
+      </w:r>
+      <w:r>
+        <w:rPr>
+          <w14:textOutline w14:w="9525" w14:cap="rnd" w14:cmpd="sng" w14:algn="ctr">
+            <w14:noFill/>
+            <w14:prstDash w14:val="solid"/>
+            <w14:bevel/>
+          </w14:textOutline>
+        </w:rPr>
+        <w:t xml:space="preserve"> or their atto</w:t>
+      </w:r>
+      <w:r>
+        <w:rPr>
+          <w14:textOutline w14:w="9525" w14:cap="rnd" w14:cmpd="sng" w14:algn="ctr">
+            <w14:noFill/>
+            <w14:prstDash w14:val="solid"/>
+            <w14:bevel/>
+          </w14:textOutline>
+        </w:rPr>
+        <w:t>rne</w:t>
+      </w:r>
+      <w:r>
+        <w:rPr>
+          <w14:textOutline w14:w="9525" w14:cap="rnd" w14:cmpd="sng" w14:algn="ctr">
+            <w14:noFill/>
+            <w14:prstDash w14:val="solid"/>
+            <w14:bevel/>
+          </w14:textOutline>
+        </w:rPr>
+        <w:t>y</w:t>
+      </w:r>
+      <w:r>
+        <w:rPr>
+          <w14:textOutline w14:w="9525" w14:cap="rnd" w14:cmpd="sng" w14:algn="ctr">
+            <w14:noFill/>
+            <w14:prstDash w14:val="solid"/>
+            <w14:bevel/>
+          </w14:textOutline>
+        </w:rPr>
+        <w:t>.</w:t>
       </w:r>
     </w:p>
     <w:p>
@@ -317,11 +463,15 @@
     </w:p>
     <w:p>
       <w:pPr>
-        <w:pStyle w:val="ListParagraph"/>
-        <w:numPr>
-          <w:ilvl w:val="0"/>
-          <w:numId w:val="1"/>
-        </w:numPr>
+        <w:pStyle w:val="Heading2"/>
+        <w:keepNext/>
+      </w:pPr>
+      <w:r>
+        <w:t>What is the next step in the tax foreclosure case?</w:t>
+      </w:r>
+    </w:p>
+    <w:p>
+      <w:pPr>
         <w:snapToGrid w:val="0"/>
         <w:rPr>
           <w14:textOutline w14:w="9525" w14:cap="rnd" w14:cmpd="sng" w14:algn="ctr">
@@ -339,17 +489,13 @@
             <w14:bevel/>
           </w14:textOutline>
         </w:rPr>
-        <w:t xml:space="preserve">The clerk will tell you how to go to the hearing. </w:t>
+        <w:t>If you timely file this answer, the city, town, or third party that brough the case (the plaintiff) will ask the court to issue a finding that sets the total amount you owe.</w:t>
       </w:r>
     </w:p>
     <w:p>
       <w:pPr>
-        <w:pStyle w:val="ListParagraph"/>
-        <w:numPr>
-          <w:ilvl w:val="0"/>
-          <w:numId w:val="1"/>
-        </w:numPr>
         <w:snapToGrid w:val="0"/>
+        <w:spacing w:before="240"/>
         <w:rPr>
           <w14:textOutline w14:w="9525" w14:cap="rnd" w14:cmpd="sng" w14:algn="ctr">
             <w14:noFill/>
@@ -366,260 +512,204 @@
             <w14:bevel/>
           </w14:textOutline>
         </w:rPr>
-        <w:t xml:space="preserve">If the judge decides to grant your </w:t>
-      </w:r>
-      <w:r>
-        <w:t xml:space="preserve">[motion/request]</w:t>
-      </w:r>
-      <w:r>
-        <w:rPr>
-          <w14:textOutline w14:w="9525" w14:cap="rnd" w14:cmpd="sng" w14:algn="ctr">
-            <w14:noFill/>
-            <w14:prstDash w14:val="solid"/>
-            <w14:bevel/>
-          </w14:textOutline>
-        </w:rPr>
-        <w:t>:.</w:t>
-      </w:r>
-      <w:proofErr w:type="gramEnd"/>
+        <w:t>The court will schedule a hearing. You will get a copy of the plaintiff’s request for a finding, and a notice with the hearing’s time, date, and location by mail.</w:t>
+      </w:r>
+    </w:p>
+    <w:p>
+      <w:pPr>
+        <w:pStyle w:val="Heading2"/>
+      </w:pPr>
+      <w:r>
+        <w:t>What happens in the hearing?</w:t>
+      </w:r>
+    </w:p>
+    <w:p>
+      <w:r>
+        <w:t>Hearings are held in person at the Land Court, which is in the Suffolk County Courthouse in Government Center at 3 Pemberton Square, Boston, Massachusetts. They can also be held by videoconference or telephone conference. The notice sent to you will tell you if the hearing will be in person or by video/telephone conference</w:t>
+      </w:r>
+      <w:r>
+        <w:t>.</w:t>
+      </w:r>
+    </w:p>
+    <w:p>
+      <w:pPr>
+        <w:spacing w:before="240"/>
+      </w:pPr>
+      <w:r>
+        <w:t>If you need a language interpreter, tell the court in advance.</w:t>
+      </w:r>
+    </w:p>
+    <w:p>
+      <w:pPr>
+        <w:spacing w:before="240"/>
+      </w:pPr>
+      <w:r>
+        <w:rPr>
+          <w:bCs/>
+        </w:rPr>
+        <w:t>At the hearing, t</w:t>
+      </w:r>
+      <w:r>
+        <w:rPr>
+          <w:bCs/>
+        </w:rPr>
+        <w:t xml:space="preserve">ell </w:t>
+      </w:r>
+      <w:r>
+        <w:t xml:space="preserve">the judge </w:t>
+      </w:r>
+      <w:r>
+        <w:t>how you are responding to the complaint.</w:t>
+      </w:r>
+      <w:r>
+        <w:t xml:space="preserve"> Talk about the facts that you wrote in your </w:t>
+      </w:r>
+      <w:r>
+        <w:t>answer</w:t>
+      </w:r>
+      <w:r>
+        <w:t>. Tell the judge about any evidence that you have.</w:t>
+      </w:r>
+    </w:p>
+    <w:p>
+      <w:pPr>
+        <w:spacing w:before="240"/>
+      </w:pPr>
+    </w:p>
+    <w:p>
+      <w:pPr>
+        <w:spacing w:before="240"/>
+      </w:pPr>
+    </w:p>
+    <w:p>
+      <w:pPr>
+        <w:pStyle w:val="Heading2"/>
+        <w:keepNext/>
+      </w:pPr>
+      <w:bookmarkStart w:id="2" w:name="_7jbtnvplu76"/>
+      <w:bookmarkStart w:id="3" w:name="_jpvqkqfibwqh"/>
+      <w:bookmarkStart w:id="4" w:name="_wjzvjugefec1"/>
+      <w:bookmarkEnd w:id="2"/>
+      <w:bookmarkEnd w:id="3"/>
+      <w:bookmarkEnd w:id="4"/>
+      <w:r>
+        <w:t>What happens after the hearing?</w:t>
+      </w:r>
+    </w:p>
+    <w:p>
+      <w:r>
+        <w:t>At the hearing the judge can allow you to redeem the property for a certain amount. It may set a deadline for the payment.</w:t>
+      </w:r>
+    </w:p>
+    <w:p>
+      <w:pPr>
+        <w:spacing w:before="240"/>
+      </w:pPr>
+      <w:r>
+        <w:t>If the court issues a finding, it may hold a hearing later about whether you have complied with the terms of the finding and redeemed the property.</w:t>
+      </w:r>
+    </w:p>
+    <w:p>
+      <w:pPr>
+        <w:spacing w:before="240"/>
+      </w:pPr>
+      <w:r>
+        <w:t>If the court decides, on its own or after your request, that the plaintiff cannot foreclose, it may dismiss the case.</w:t>
+      </w:r>
+    </w:p>
+    <w:p/>
+    <w:p/>
+    <w:p>
+      <w:pPr>
+        <w:pStyle w:val="Heading2"/>
+        <w:keepNext/>
+      </w:pPr>
+      <w:r>
+        <w:t>What happens if there is a judgment of foreclosure?</w:t>
+      </w:r>
+    </w:p>
+    <w:p>
+      <w:r>
+        <w:t>A judgment of foreclosure comes at the end of the case and gives ownership of the property to the plaintiff.</w:t>
+      </w:r>
+    </w:p>
+    <w:p>
+      <w:pPr>
+        <w:spacing w:before="240"/>
+      </w:pPr>
+      <w:r>
+        <w:t>The Court may issue a judgment of foreclosure if:</w:t>
+      </w:r>
     </w:p>
     <w:p>
       <w:pPr>
         <w:pStyle w:val="ListParagraph"/>
         <w:numPr>
           <w:ilvl w:val="0"/>
-          <w:numId w:val="1"/>
+          <w:numId w:val="11"/>
         </w:numPr>
-        <w:snapToGrid w:val="0"/>
-        <w:rPr>
-          <w14:textOutline w14:w="9525" w14:cap="rnd" w14:cmpd="sng" w14:algn="ctr">
-            <w14:noFill/>
-            <w14:prstDash w14:val="solid"/>
-            <w14:bevel/>
-          </w14:textOutline>
-        </w:rPr>
-      </w:pPr>
-      <w:r>
-        <w:rPr>
-          <w14:textOutline w14:w="9525" w14:cap="rnd" w14:cmpd="sng" w14:algn="ctr">
-            <w14:noFill/>
-            <w14:prstDash w14:val="solid"/>
-            <w14:bevel/>
-          </w14:textOutline>
-        </w:rPr>
-        <w:t>Check the order when you get it to make sure it is correct.</w:t>
+      </w:pPr>
+      <w:r>
+        <w:t>you do not answer the complaint and are defaulted</w:t>
       </w:r>
     </w:p>
     <w:p>
       <w:pPr>
-        <w:pStyle w:val="Heading2"/>
-      </w:pPr>
-      <w:r>
-        <w:t>To file your [answer/motion] right away</w:t>
+        <w:pStyle w:val="ListParagraph"/>
+        <w:numPr>
+          <w:ilvl w:val="0"/>
+          <w:numId w:val="11"/>
+        </w:numPr>
+      </w:pPr>
+      <w:r>
+        <w:t>you answer the complaint, but are not at the hearing, and are defaulted</w:t>
       </w:r>
     </w:p>
     <w:p>
       <w:pPr>
-        <w:pStyle w:val="NumberedList"/>
+        <w:pStyle w:val="ListParagraph"/>
         <w:numPr>
           <w:ilvl w:val="0"/>
-          <w:numId w:val="7"/>
+          <w:numId w:val="11"/>
         </w:numPr>
       </w:pPr>
       <w:r>
-        <w:t xml:space="preserve">Look over the forms below, one more time. Make sure everything is correct. </w:t>
+        <w:t>you answer the complaint and are at the hearing, but after the court issues a finding setting the total amount you owe, you do not make the payments to redeem the property, and the plaintiff files a motion for judgment</w:t>
       </w:r>
     </w:p>
     <w:p>
       <w:pPr>
-        <w:pStyle w:val="NumberedList"/>
+        <w:pStyle w:val="ListParagraph"/>
         <w:numPr>
           <w:ilvl w:val="0"/>
-          <w:numId w:val="7"/>
+          <w:numId w:val="11"/>
         </w:numPr>
       </w:pPr>
       <w:r>
-        <w:t xml:space="preserve">Call the </w:t>
-      </w:r>
-      <w:r>
-        <w:t>{{</w:t>
-      </w:r>
-      <w:r>
-        <w:t xml:space="preserve"> trial_court </w:t>
-      </w:r>
-      <w:r>
-        <w:t>}}</w:t>
-      </w:r>
-      <w:r>
-        <w:t xml:space="preserve"> </w:t>
-      </w:r>
-      <w:r>
-        <w:t xml:space="preserve">{{ </w:t>
-      </w:r>
-      <w:r>
-        <w:t xml:space="preserve">showifdef('trial_court.phone_number') </w:t>
-      </w:r>
-      <w:r>
-        <w:t>}}</w:t>
-      </w:r>
-      <w:r>
-        <w:t xml:space="preserve"> to find out how they want you to send your forms to them.</w:t>
+        <w:t>the facts show that you are not entitled to redeem the property</w:t>
       </w:r>
     </w:p>
     <w:p>
       <w:pPr>
-        <w:pStyle w:val="NumberedList"/>
-        <w:numPr>
-          <w:ilvl w:val="0"/>
-          <w:numId w:val="7"/>
-        </w:numPr>
-        <w:suppressAutoHyphens w:val="0"/>
-      </w:pPr>
-      <w:r>
-        <w:t>{%p</w:t>
-      </w:r>
-      <w:r>
-        <w:t xml:space="preserve"> if defined('trial_court.address.address') </w:t>
-      </w:r>
-      <w:r>
-        <w:t>%}</w:t>
-      </w:r>
-      <w:r>
-        <w:t xml:space="preserve"> The address of your court, if you need it, is: </w:t>
-      </w:r>
-      <w:bookmarkStart w:id="3" w:name="_ayzduvo09uaz"/>
-      <w:bookmarkEnd w:id="3"/>
-      <w:r>
-        <w:br/>
-      </w:r>
-      <w:r>
-        <w:t xml:space="preserve">{{ </w:t>
-      </w:r>
-      <w:r>
-        <w:t xml:space="preserve">trial_court.address.on_one_line() </w:t>
-      </w:r>
-      <w:r>
-        <w:t>}}</w:t>
-      </w:r>
-      <w:r>
-        <w:t>.</w:t>
+        <w:spacing w:before="240"/>
+      </w:pPr>
+      <w:r>
+        <w:t xml:space="preserve">Until the court issues the judgment, the plaintiff’s right to your property is limited. You can redeem it by paying the amount you owe and reclaiming your ownership. </w:t>
       </w:r>
     </w:p>
     <w:p>
       <w:pPr>
-        <w:pStyle w:val="NumberedList"/>
-        <w:numPr>
-          <w:ilvl w:val="0"/>
-          <w:numId w:val="7"/>
-        </w:numPr>
-        <w:suppressAutoHyphens w:val="0"/>
-      </w:pPr>
-      <w:r>
-        <w:t xml:space="preserve">{%p </w:t>
-      </w:r>
-      <w:r>
-        <w:t xml:space="preserve">endif </w:t>
-      </w:r>
-      <w:r>
-        <w:t>%}</w:t>
+        <w:spacing w:before="240"/>
+      </w:pPr>
+      <w:r>
+        <w:t>But, once the court issues a judgment o foreclosure, your ability to redeem ends.</w:t>
       </w:r>
     </w:p>
     <w:p>
       <w:pPr>
-        <w:pStyle w:val="NumberedList"/>
+        <w:ind w:left="360"/>
       </w:pPr>
     </w:p>
-    <w:p>
-      <w:pPr>
-        <w:pStyle w:val="Heading2"/>
-      </w:pPr>
-      <w:r>
-        <w:t>What happens in the hearing?</w:t>
-      </w:r>
-    </w:p>
-    <w:p>
-      <w:r>
-        <w:t>The judge reads the complaint and the evidence. They may ask you questions.</w:t>
-      </w:r>
-    </w:p>
-    <w:p>
-      <w:r>
-        <w:rPr>
-          <w:b/>
-        </w:rPr>
-        <w:t xml:space="preserve">Tell</w:t>
-      </w:r>
-      <w:r>
-        <w:t xml:space="preserve"> the judge why you need a Tax-lien answer. Talk about the facts that you wrote in your </w:t>
-      </w:r>
-      <w:r>
-        <w:t xml:space="preserve">answer/motion</w:t>
-      </w:r>
-      <w:r>
-        <w:t xml:space="preserve">. Tell the judge about any evidence that you have.</w:t>
-      </w:r>
-    </w:p>
-    <w:p/>
-    <w:p>
-      <w:pPr>
-        <w:pStyle w:val="Heading2"/>
-      </w:pPr>
-      <w:bookmarkStart w:id="4" w:name="_7jbtnvplu76"/>
-      <w:bookmarkEnd w:id="4"/>
-      <w:r>
-        <w:t>What can the judge do?</w:t>
-      </w:r>
-    </w:p>
-    <w:p>
-      <w:r>
-        <w:t xml:space="preserve">At the hearing the judge can:</w:t>
-      </w:r>
-    </w:p>
-    <w:p>
-      <w:pPr>
-        <w:pStyle w:val="Heading2"/>
-      </w:pPr>
-      <w:r>
-        <w:t>What happens if the judge makes the order?</w:t>
-      </w:r>
-    </w:p>
-    <w:p>
-      <w:r>
-        <w:t xml:space="preserve">If the judge decides to grant your order, they:</w:t>
-      </w:r>
-    </w:p>
-    <w:p>
-      <w:pPr>
-        <w:rPr>
-          <w:b/>
-        </w:rPr>
-      </w:pPr>
-    </w:p>
-    <w:p>
-      <w:r>
-        <w:rPr>
-          <w:b/>
-        </w:rPr>
-        <w:t xml:space="preserve">Read </w:t>
-      </w:r>
-      <w:r>
-        <w:t>the order as soon as you get it. Call the court to fix any mistakes. You may need to go back in front of the judge to get the order corrected.</w:t>
-      </w:r>
-      <w:bookmarkStart w:id="5" w:name="_jpvqkqfibwqh"/>
-      <w:bookmarkStart w:id="6" w:name="_wjzvjugefec1"/>
-      <w:bookmarkEnd w:id="5"/>
-      <w:bookmarkEnd w:id="6"/>
-    </w:p>
-    <w:p>
-      <w:pPr>
-        <w:pStyle w:val="Heading2"/>
-        <w:keepNext/>
-      </w:pPr>
-      <w:r>
-        <w:t xml:space="preserve">Learn more</w:t>
-      </w:r>
-    </w:p>
-    <w:p/>
     <w:sectPr>
       <w:type w:val="continuous"/>
       <w:pgSz w:w="12240" w:h="15840"/>
@@ -633,7 +723,7 @@
 </file>
 
 <file path=word/endnotes.xml><?xml version="1.0" encoding="utf-8"?>
-<w:endnotes xmlns:wpc="http://schemas.microsoft.com/office/word/2010/wordprocessingCanvas" xmlns:cx="http://schemas.microsoft.com/office/drawing/2014/chartex" xmlns:cx1="http://schemas.microsoft.com/office/drawing/2015/9/8/chartex" xmlns:cx2="http://schemas.microsoft.com/office/drawing/2015/10/21/chartex" xmlns:cx3="http://schemas.microsoft.com/office/drawing/2016/5/9/chartex" xmlns:cx4="http://schemas.microsoft.com/office/drawing/2016/5/10/chartex" xmlns:cx5="http://schemas.microsoft.com/office/drawing/2016/5/11/chartex" xmlns:cx6="http://schemas.microsoft.com/office/drawing/2016/5/12/chartex" xmlns:cx7="http://schemas.microsoft.com/office/drawing/2016/5/13/chartex" xmlns:cx8="http://schemas.microsoft.com/office/drawing/2016/5/14/chartex" xmlns:mc="http://schemas.openxmlformats.org/markup-compatibility/2006" xmlns:aink="http://schemas.microsoft.com/office/drawing/2016/ink" xmlns:am3d="http://schemas.microsoft.com/office/drawing/2017/model3d" xmlns:o="urn:schemas-microsoft-com:office:office" xmlns:r="http://schemas.openxmlformats.org/officeDocument/2006/relationships" xmlns:m="http://schemas.openxmlformats.org/officeDocument/2006/math" xmlns:v="urn:schemas-microsoft-com:vml" xmlns:wp14="http://schemas.microsoft.com/office/word/2010/wordprocessingDrawing" xmlns:wp="http://schemas.openxmlformats.org/drawingml/2006/wordprocessingDrawing" xmlns:w10="urn:schemas-microsoft-com:office:word" xmlns:w="http://schemas.openxmlformats.org/wordprocessingml/2006/main" xmlns:w14="http://schemas.microsoft.com/office/word/2010/wordml" xmlns:w15="http://schemas.microsoft.com/office/word/2012/wordml" xmlns:w16cid="http://schemas.microsoft.com/office/word/2016/wordml/cid" xmlns:w16se="http://schemas.microsoft.com/office/word/2015/wordml/symex" xmlns:wpg="http://schemas.microsoft.com/office/word/2010/wordprocessingGroup" xmlns:wpi="http://schemas.microsoft.com/office/word/2010/wordprocessingInk" xmlns:wne="http://schemas.microsoft.com/office/word/2006/wordml" xmlns:wps="http://schemas.microsoft.com/office/word/2010/wordprocessingShape" mc:Ignorable="w14 w15 w16se w16cid wp14">
+<w:endnotes xmlns:wpc="http://schemas.microsoft.com/office/word/2010/wordprocessingCanvas" xmlns:cx="http://schemas.microsoft.com/office/drawing/2014/chartex" xmlns:cx1="http://schemas.microsoft.com/office/drawing/2015/9/8/chartex" xmlns:cx2="http://schemas.microsoft.com/office/drawing/2015/10/21/chartex" xmlns:cx3="http://schemas.microsoft.com/office/drawing/2016/5/9/chartex" xmlns:cx4="http://schemas.microsoft.com/office/drawing/2016/5/10/chartex" xmlns:cx5="http://schemas.microsoft.com/office/drawing/2016/5/11/chartex" xmlns:cx6="http://schemas.microsoft.com/office/drawing/2016/5/12/chartex" xmlns:cx7="http://schemas.microsoft.com/office/drawing/2016/5/13/chartex" xmlns:cx8="http://schemas.microsoft.com/office/drawing/2016/5/14/chartex" xmlns:mc="http://schemas.openxmlformats.org/markup-compatibility/2006" xmlns:aink="http://schemas.microsoft.com/office/drawing/2016/ink" xmlns:am3d="http://schemas.microsoft.com/office/drawing/2017/model3d" xmlns:o="urn:schemas-microsoft-com:office:office" xmlns:oel="http://schemas.microsoft.com/office/2019/extlst" xmlns:r="http://schemas.openxmlformats.org/officeDocument/2006/relationships" xmlns:m="http://schemas.openxmlformats.org/officeDocument/2006/math" xmlns:v="urn:schemas-microsoft-com:vml" xmlns:wp14="http://schemas.microsoft.com/office/word/2010/wordprocessingDrawing" xmlns:wp="http://schemas.openxmlformats.org/drawingml/2006/wordprocessingDrawing" xmlns:w10="urn:schemas-microsoft-com:office:word" xmlns:w="http://schemas.openxmlformats.org/wordprocessingml/2006/main" xmlns:w14="http://schemas.microsoft.com/office/word/2010/wordml" xmlns:w15="http://schemas.microsoft.com/office/word/2012/wordml" xmlns:w16cex="http://schemas.microsoft.com/office/word/2018/wordml/cex" xmlns:w16cid="http://schemas.microsoft.com/office/word/2016/wordml/cid" xmlns:w16="http://schemas.microsoft.com/office/word/2018/wordml" xmlns:w16sdtdh="http://schemas.microsoft.com/office/word/2020/wordml/sdtdatahash" xmlns:w16se="http://schemas.microsoft.com/office/word/2015/wordml/symex" xmlns:wpg="http://schemas.microsoft.com/office/word/2010/wordprocessingGroup" xmlns:wpi="http://schemas.microsoft.com/office/word/2010/wordprocessingInk" xmlns:wne="http://schemas.microsoft.com/office/word/2006/wordml" xmlns:wps="http://schemas.microsoft.com/office/word/2010/wordprocessingShape" mc:Ignorable="w14 w15 w16se w16cid w16 w16cex w16sdtdh wp14">
   <w:endnote w:type="separator" w:id="-1">
     <w:p>
       <w:pPr>
@@ -657,8 +747,38 @@
 </w:endnotes>
 </file>
 
+<file path=word/footer1.xml><?xml version="1.0" encoding="utf-8"?>
+<w:ftr xmlns:wpc="http://schemas.microsoft.com/office/word/2010/wordprocessingCanvas" xmlns:cx="http://schemas.microsoft.com/office/drawing/2014/chartex" xmlns:cx1="http://schemas.microsoft.com/office/drawing/2015/9/8/chartex" xmlns:cx2="http://schemas.microsoft.com/office/drawing/2015/10/21/chartex" xmlns:cx3="http://schemas.microsoft.com/office/drawing/2016/5/9/chartex" xmlns:cx4="http://schemas.microsoft.com/office/drawing/2016/5/10/chartex" xmlns:cx5="http://schemas.microsoft.com/office/drawing/2016/5/11/chartex" xmlns:cx6="http://schemas.microsoft.com/office/drawing/2016/5/12/chartex" xmlns:cx7="http://schemas.microsoft.com/office/drawing/2016/5/13/chartex" xmlns:cx8="http://schemas.microsoft.com/office/drawing/2016/5/14/chartex" xmlns:mc="http://schemas.openxmlformats.org/markup-compatibility/2006" xmlns:aink="http://schemas.microsoft.com/office/drawing/2016/ink" xmlns:am3d="http://schemas.microsoft.com/office/drawing/2017/model3d" xmlns:o="urn:schemas-microsoft-com:office:office" xmlns:oel="http://schemas.microsoft.com/office/2019/extlst" xmlns:r="http://schemas.openxmlformats.org/officeDocument/2006/relationships" xmlns:m="http://schemas.openxmlformats.org/officeDocument/2006/math" xmlns:v="urn:schemas-microsoft-com:vml" xmlns:wp14="http://schemas.microsoft.com/office/word/2010/wordprocessingDrawing" xmlns:wp="http://schemas.openxmlformats.org/drawingml/2006/wordprocessingDrawing" xmlns:w10="urn:schemas-microsoft-com:office:word" xmlns:w="http://schemas.openxmlformats.org/wordprocessingml/2006/main" xmlns:w14="http://schemas.microsoft.com/office/word/2010/wordml" xmlns:w15="http://schemas.microsoft.com/office/word/2012/wordml" xmlns:w16cex="http://schemas.microsoft.com/office/word/2018/wordml/cex" xmlns:w16cid="http://schemas.microsoft.com/office/word/2016/wordml/cid" xmlns:w16="http://schemas.microsoft.com/office/word/2018/wordml" xmlns:w16sdtdh="http://schemas.microsoft.com/office/word/2020/wordml/sdtdatahash" xmlns:w16se="http://schemas.microsoft.com/office/word/2015/wordml/symex" xmlns:wpg="http://schemas.microsoft.com/office/word/2010/wordprocessingGroup" xmlns:wpi="http://schemas.microsoft.com/office/word/2010/wordprocessingInk" xmlns:wne="http://schemas.microsoft.com/office/word/2006/wordml" xmlns:wps="http://schemas.microsoft.com/office/word/2010/wordprocessingShape" mc:Ignorable="w14 w15 w16se w16cid w16 w16cex w16sdtdh wp14">
+  <w:p>
+    <w:pPr>
+      <w:pStyle w:val="Footer"/>
+    </w:pPr>
+  </w:p>
+</w:ftr>
+</file>
+
+<file path=word/footer2.xml><?xml version="1.0" encoding="utf-8"?>
+<w:ftr xmlns:wpc="http://schemas.microsoft.com/office/word/2010/wordprocessingCanvas" xmlns:cx="http://schemas.microsoft.com/office/drawing/2014/chartex" xmlns:cx1="http://schemas.microsoft.com/office/drawing/2015/9/8/chartex" xmlns:cx2="http://schemas.microsoft.com/office/drawing/2015/10/21/chartex" xmlns:cx3="http://schemas.microsoft.com/office/drawing/2016/5/9/chartex" xmlns:cx4="http://schemas.microsoft.com/office/drawing/2016/5/10/chartex" xmlns:cx5="http://schemas.microsoft.com/office/drawing/2016/5/11/chartex" xmlns:cx6="http://schemas.microsoft.com/office/drawing/2016/5/12/chartex" xmlns:cx7="http://schemas.microsoft.com/office/drawing/2016/5/13/chartex" xmlns:cx8="http://schemas.microsoft.com/office/drawing/2016/5/14/chartex" xmlns:mc="http://schemas.openxmlformats.org/markup-compatibility/2006" xmlns:aink="http://schemas.microsoft.com/office/drawing/2016/ink" xmlns:am3d="http://schemas.microsoft.com/office/drawing/2017/model3d" xmlns:o="urn:schemas-microsoft-com:office:office" xmlns:oel="http://schemas.microsoft.com/office/2019/extlst" xmlns:r="http://schemas.openxmlformats.org/officeDocument/2006/relationships" xmlns:m="http://schemas.openxmlformats.org/officeDocument/2006/math" xmlns:v="urn:schemas-microsoft-com:vml" xmlns:wp14="http://schemas.microsoft.com/office/word/2010/wordprocessingDrawing" xmlns:wp="http://schemas.openxmlformats.org/drawingml/2006/wordprocessingDrawing" xmlns:w10="urn:schemas-microsoft-com:office:word" xmlns:w="http://schemas.openxmlformats.org/wordprocessingml/2006/main" xmlns:w14="http://schemas.microsoft.com/office/word/2010/wordml" xmlns:w15="http://schemas.microsoft.com/office/word/2012/wordml" xmlns:w16cex="http://schemas.microsoft.com/office/word/2018/wordml/cex" xmlns:w16cid="http://schemas.microsoft.com/office/word/2016/wordml/cid" xmlns:w16="http://schemas.microsoft.com/office/word/2018/wordml" xmlns:w16sdtdh="http://schemas.microsoft.com/office/word/2020/wordml/sdtdatahash" xmlns:w16se="http://schemas.microsoft.com/office/word/2015/wordml/symex" xmlns:wpg="http://schemas.microsoft.com/office/word/2010/wordprocessingGroup" xmlns:wpi="http://schemas.microsoft.com/office/word/2010/wordprocessingInk" xmlns:wne="http://schemas.microsoft.com/office/word/2006/wordml" xmlns:wps="http://schemas.microsoft.com/office/word/2010/wordprocessingShape" mc:Ignorable="w14 w15 w16se w16cid w16 w16cex w16sdtdh wp14">
+  <w:p>
+    <w:pPr>
+      <w:pStyle w:val="Footer"/>
+    </w:pPr>
+  </w:p>
+</w:ftr>
+</file>
+
+<file path=word/footer3.xml><?xml version="1.0" encoding="utf-8"?>
+<w:ftr xmlns:wpc="http://schemas.microsoft.com/office/word/2010/wordprocessingCanvas" xmlns:cx="http://schemas.microsoft.com/office/drawing/2014/chartex" xmlns:cx1="http://schemas.microsoft.com/office/drawing/2015/9/8/chartex" xmlns:cx2="http://schemas.microsoft.com/office/drawing/2015/10/21/chartex" xmlns:cx3="http://schemas.microsoft.com/office/drawing/2016/5/9/chartex" xmlns:cx4="http://schemas.microsoft.com/office/drawing/2016/5/10/chartex" xmlns:cx5="http://schemas.microsoft.com/office/drawing/2016/5/11/chartex" xmlns:cx6="http://schemas.microsoft.com/office/drawing/2016/5/12/chartex" xmlns:cx7="http://schemas.microsoft.com/office/drawing/2016/5/13/chartex" xmlns:cx8="http://schemas.microsoft.com/office/drawing/2016/5/14/chartex" xmlns:mc="http://schemas.openxmlformats.org/markup-compatibility/2006" xmlns:aink="http://schemas.microsoft.com/office/drawing/2016/ink" xmlns:am3d="http://schemas.microsoft.com/office/drawing/2017/model3d" xmlns:o="urn:schemas-microsoft-com:office:office" xmlns:oel="http://schemas.microsoft.com/office/2019/extlst" xmlns:r="http://schemas.openxmlformats.org/officeDocument/2006/relationships" xmlns:m="http://schemas.openxmlformats.org/officeDocument/2006/math" xmlns:v="urn:schemas-microsoft-com:vml" xmlns:wp14="http://schemas.microsoft.com/office/word/2010/wordprocessingDrawing" xmlns:wp="http://schemas.openxmlformats.org/drawingml/2006/wordprocessingDrawing" xmlns:w10="urn:schemas-microsoft-com:office:word" xmlns:w="http://schemas.openxmlformats.org/wordprocessingml/2006/main" xmlns:w14="http://schemas.microsoft.com/office/word/2010/wordml" xmlns:w15="http://schemas.microsoft.com/office/word/2012/wordml" xmlns:w16cex="http://schemas.microsoft.com/office/word/2018/wordml/cex" xmlns:w16cid="http://schemas.microsoft.com/office/word/2016/wordml/cid" xmlns:w16="http://schemas.microsoft.com/office/word/2018/wordml" xmlns:w16sdtdh="http://schemas.microsoft.com/office/word/2020/wordml/sdtdatahash" xmlns:w16se="http://schemas.microsoft.com/office/word/2015/wordml/symex" xmlns:wpg="http://schemas.microsoft.com/office/word/2010/wordprocessingGroup" xmlns:wpi="http://schemas.microsoft.com/office/word/2010/wordprocessingInk" xmlns:wne="http://schemas.microsoft.com/office/word/2006/wordml" xmlns:wps="http://schemas.microsoft.com/office/word/2010/wordprocessingShape" mc:Ignorable="w14 w15 w16se w16cid w16 w16cex w16sdtdh wp14">
+  <w:p>
+    <w:pPr>
+      <w:pStyle w:val="Footer"/>
+    </w:pPr>
+  </w:p>
+</w:ftr>
+</file>
+
 <file path=word/footnotes.xml><?xml version="1.0" encoding="utf-8"?>
-<w:footnotes xmlns:wpc="http://schemas.microsoft.com/office/word/2010/wordprocessingCanvas" xmlns:cx="http://schemas.microsoft.com/office/drawing/2014/chartex" xmlns:cx1="http://schemas.microsoft.com/office/drawing/2015/9/8/chartex" xmlns:cx2="http://schemas.microsoft.com/office/drawing/2015/10/21/chartex" xmlns:cx3="http://schemas.microsoft.com/office/drawing/2016/5/9/chartex" xmlns:cx4="http://schemas.microsoft.com/office/drawing/2016/5/10/chartex" xmlns:cx5="http://schemas.microsoft.com/office/drawing/2016/5/11/chartex" xmlns:cx6="http://schemas.microsoft.com/office/drawing/2016/5/12/chartex" xmlns:cx7="http://schemas.microsoft.com/office/drawing/2016/5/13/chartex" xmlns:cx8="http://schemas.microsoft.com/office/drawing/2016/5/14/chartex" xmlns:mc="http://schemas.openxmlformats.org/markup-compatibility/2006" xmlns:aink="http://schemas.microsoft.com/office/drawing/2016/ink" xmlns:am3d="http://schemas.microsoft.com/office/drawing/2017/model3d" xmlns:o="urn:schemas-microsoft-com:office:office" xmlns:r="http://schemas.openxmlformats.org/officeDocument/2006/relationships" xmlns:m="http://schemas.openxmlformats.org/officeDocument/2006/math" xmlns:v="urn:schemas-microsoft-com:vml" xmlns:wp14="http://schemas.microsoft.com/office/word/2010/wordprocessingDrawing" xmlns:wp="http://schemas.openxmlformats.org/drawingml/2006/wordprocessingDrawing" xmlns:w10="urn:schemas-microsoft-com:office:word" xmlns:w="http://schemas.openxmlformats.org/wordprocessingml/2006/main" xmlns:w14="http://schemas.microsoft.com/office/word/2010/wordml" xmlns:w15="http://schemas.microsoft.com/office/word/2012/wordml" xmlns:w16cid="http://schemas.microsoft.com/office/word/2016/wordml/cid" xmlns:w16se="http://schemas.microsoft.com/office/word/2015/wordml/symex" xmlns:wpg="http://schemas.microsoft.com/office/word/2010/wordprocessingGroup" xmlns:wpi="http://schemas.microsoft.com/office/word/2010/wordprocessingInk" xmlns:wne="http://schemas.microsoft.com/office/word/2006/wordml" xmlns:wps="http://schemas.microsoft.com/office/word/2010/wordprocessingShape" mc:Ignorable="w14 w15 w16se w16cid wp14">
+<w:footnotes xmlns:wpc="http://schemas.microsoft.com/office/word/2010/wordprocessingCanvas" xmlns:cx="http://schemas.microsoft.com/office/drawing/2014/chartex" xmlns:cx1="http://schemas.microsoft.com/office/drawing/2015/9/8/chartex" xmlns:cx2="http://schemas.microsoft.com/office/drawing/2015/10/21/chartex" xmlns:cx3="http://schemas.microsoft.com/office/drawing/2016/5/9/chartex" xmlns:cx4="http://schemas.microsoft.com/office/drawing/2016/5/10/chartex" xmlns:cx5="http://schemas.microsoft.com/office/drawing/2016/5/11/chartex" xmlns:cx6="http://schemas.microsoft.com/office/drawing/2016/5/12/chartex" xmlns:cx7="http://schemas.microsoft.com/office/drawing/2016/5/13/chartex" xmlns:cx8="http://schemas.microsoft.com/office/drawing/2016/5/14/chartex" xmlns:mc="http://schemas.openxmlformats.org/markup-compatibility/2006" xmlns:aink="http://schemas.microsoft.com/office/drawing/2016/ink" xmlns:am3d="http://schemas.microsoft.com/office/drawing/2017/model3d" xmlns:o="urn:schemas-microsoft-com:office:office" xmlns:oel="http://schemas.microsoft.com/office/2019/extlst" xmlns:r="http://schemas.openxmlformats.org/officeDocument/2006/relationships" xmlns:m="http://schemas.openxmlformats.org/officeDocument/2006/math" xmlns:v="urn:schemas-microsoft-com:vml" xmlns:wp14="http://schemas.microsoft.com/office/word/2010/wordprocessingDrawing" xmlns:wp="http://schemas.openxmlformats.org/drawingml/2006/wordprocessingDrawing" xmlns:w10="urn:schemas-microsoft-com:office:word" xmlns:w="http://schemas.openxmlformats.org/wordprocessingml/2006/main" xmlns:w14="http://schemas.microsoft.com/office/word/2010/wordml" xmlns:w15="http://schemas.microsoft.com/office/word/2012/wordml" xmlns:w16cex="http://schemas.microsoft.com/office/word/2018/wordml/cex" xmlns:w16cid="http://schemas.microsoft.com/office/word/2016/wordml/cid" xmlns:w16="http://schemas.microsoft.com/office/word/2018/wordml" xmlns:w16sdtdh="http://schemas.microsoft.com/office/word/2020/wordml/sdtdatahash" xmlns:w16se="http://schemas.microsoft.com/office/word/2015/wordml/symex" xmlns:wpg="http://schemas.microsoft.com/office/word/2010/wordprocessingGroup" xmlns:wpi="http://schemas.microsoft.com/office/word/2010/wordprocessingInk" xmlns:wne="http://schemas.microsoft.com/office/word/2006/wordml" xmlns:wps="http://schemas.microsoft.com/office/word/2010/wordprocessingShape" mc:Ignorable="w14 w15 w16se w16cid w16 w16cex w16sdtdh wp14">
   <w:footnote w:type="separator" w:id="-1">
     <w:p>
       <w:pPr>
@@ -682,8 +802,38 @@
 </w:footnotes>
 </file>
 
+<file path=word/header1.xml><?xml version="1.0" encoding="utf-8"?>
+<w:hdr xmlns:wpc="http://schemas.microsoft.com/office/word/2010/wordprocessingCanvas" xmlns:cx="http://schemas.microsoft.com/office/drawing/2014/chartex" xmlns:cx1="http://schemas.microsoft.com/office/drawing/2015/9/8/chartex" xmlns:cx2="http://schemas.microsoft.com/office/drawing/2015/10/21/chartex" xmlns:cx3="http://schemas.microsoft.com/office/drawing/2016/5/9/chartex" xmlns:cx4="http://schemas.microsoft.com/office/drawing/2016/5/10/chartex" xmlns:cx5="http://schemas.microsoft.com/office/drawing/2016/5/11/chartex" xmlns:cx6="http://schemas.microsoft.com/office/drawing/2016/5/12/chartex" xmlns:cx7="http://schemas.microsoft.com/office/drawing/2016/5/13/chartex" xmlns:cx8="http://schemas.microsoft.com/office/drawing/2016/5/14/chartex" xmlns:mc="http://schemas.openxmlformats.org/markup-compatibility/2006" xmlns:aink="http://schemas.microsoft.com/office/drawing/2016/ink" xmlns:am3d="http://schemas.microsoft.com/office/drawing/2017/model3d" xmlns:o="urn:schemas-microsoft-com:office:office" xmlns:oel="http://schemas.microsoft.com/office/2019/extlst" xmlns:r="http://schemas.openxmlformats.org/officeDocument/2006/relationships" xmlns:m="http://schemas.openxmlformats.org/officeDocument/2006/math" xmlns:v="urn:schemas-microsoft-com:vml" xmlns:wp14="http://schemas.microsoft.com/office/word/2010/wordprocessingDrawing" xmlns:wp="http://schemas.openxmlformats.org/drawingml/2006/wordprocessingDrawing" xmlns:w10="urn:schemas-microsoft-com:office:word" xmlns:w="http://schemas.openxmlformats.org/wordprocessingml/2006/main" xmlns:w14="http://schemas.microsoft.com/office/word/2010/wordml" xmlns:w15="http://schemas.microsoft.com/office/word/2012/wordml" xmlns:w16cex="http://schemas.microsoft.com/office/word/2018/wordml/cex" xmlns:w16cid="http://schemas.microsoft.com/office/word/2016/wordml/cid" xmlns:w16="http://schemas.microsoft.com/office/word/2018/wordml" xmlns:w16sdtdh="http://schemas.microsoft.com/office/word/2020/wordml/sdtdatahash" xmlns:w16se="http://schemas.microsoft.com/office/word/2015/wordml/symex" xmlns:wpg="http://schemas.microsoft.com/office/word/2010/wordprocessingGroup" xmlns:wpi="http://schemas.microsoft.com/office/word/2010/wordprocessingInk" xmlns:wne="http://schemas.microsoft.com/office/word/2006/wordml" xmlns:wps="http://schemas.microsoft.com/office/word/2010/wordprocessingShape" mc:Ignorable="w14 w15 w16se w16cid w16 w16cex w16sdtdh wp14">
+  <w:p>
+    <w:pPr>
+      <w:pStyle w:val="Header"/>
+    </w:pPr>
+  </w:p>
+</w:hdr>
+</file>
+
+<file path=word/header2.xml><?xml version="1.0" encoding="utf-8"?>
+<w:hdr xmlns:wpc="http://schemas.microsoft.com/office/word/2010/wordprocessingCanvas" xmlns:cx="http://schemas.microsoft.com/office/drawing/2014/chartex" xmlns:cx1="http://schemas.microsoft.com/office/drawing/2015/9/8/chartex" xmlns:cx2="http://schemas.microsoft.com/office/drawing/2015/10/21/chartex" xmlns:cx3="http://schemas.microsoft.com/office/drawing/2016/5/9/chartex" xmlns:cx4="http://schemas.microsoft.com/office/drawing/2016/5/10/chartex" xmlns:cx5="http://schemas.microsoft.com/office/drawing/2016/5/11/chartex" xmlns:cx6="http://schemas.microsoft.com/office/drawing/2016/5/12/chartex" xmlns:cx7="http://schemas.microsoft.com/office/drawing/2016/5/13/chartex" xmlns:cx8="http://schemas.microsoft.com/office/drawing/2016/5/14/chartex" xmlns:mc="http://schemas.openxmlformats.org/markup-compatibility/2006" xmlns:aink="http://schemas.microsoft.com/office/drawing/2016/ink" xmlns:am3d="http://schemas.microsoft.com/office/drawing/2017/model3d" xmlns:o="urn:schemas-microsoft-com:office:office" xmlns:oel="http://schemas.microsoft.com/office/2019/extlst" xmlns:r="http://schemas.openxmlformats.org/officeDocument/2006/relationships" xmlns:m="http://schemas.openxmlformats.org/officeDocument/2006/math" xmlns:v="urn:schemas-microsoft-com:vml" xmlns:wp14="http://schemas.microsoft.com/office/word/2010/wordprocessingDrawing" xmlns:wp="http://schemas.openxmlformats.org/drawingml/2006/wordprocessingDrawing" xmlns:w10="urn:schemas-microsoft-com:office:word" xmlns:w="http://schemas.openxmlformats.org/wordprocessingml/2006/main" xmlns:w14="http://schemas.microsoft.com/office/word/2010/wordml" xmlns:w15="http://schemas.microsoft.com/office/word/2012/wordml" xmlns:w16cex="http://schemas.microsoft.com/office/word/2018/wordml/cex" xmlns:w16cid="http://schemas.microsoft.com/office/word/2016/wordml/cid" xmlns:w16="http://schemas.microsoft.com/office/word/2018/wordml" xmlns:w16sdtdh="http://schemas.microsoft.com/office/word/2020/wordml/sdtdatahash" xmlns:w16se="http://schemas.microsoft.com/office/word/2015/wordml/symex" xmlns:wpg="http://schemas.microsoft.com/office/word/2010/wordprocessingGroup" xmlns:wpi="http://schemas.microsoft.com/office/word/2010/wordprocessingInk" xmlns:wne="http://schemas.microsoft.com/office/word/2006/wordml" xmlns:wps="http://schemas.microsoft.com/office/word/2010/wordprocessingShape" mc:Ignorable="w14 w15 w16se w16cid w16 w16cex w16sdtdh wp14">
+  <w:p>
+    <w:pPr>
+      <w:pStyle w:val="Header"/>
+    </w:pPr>
+  </w:p>
+</w:hdr>
+</file>
+
+<file path=word/header3.xml><?xml version="1.0" encoding="utf-8"?>
+<w:hdr xmlns:wpc="http://schemas.microsoft.com/office/word/2010/wordprocessingCanvas" xmlns:cx="http://schemas.microsoft.com/office/drawing/2014/chartex" xmlns:cx1="http://schemas.microsoft.com/office/drawing/2015/9/8/chartex" xmlns:cx2="http://schemas.microsoft.com/office/drawing/2015/10/21/chartex" xmlns:cx3="http://schemas.microsoft.com/office/drawing/2016/5/9/chartex" xmlns:cx4="http://schemas.microsoft.com/office/drawing/2016/5/10/chartex" xmlns:cx5="http://schemas.microsoft.com/office/drawing/2016/5/11/chartex" xmlns:cx6="http://schemas.microsoft.com/office/drawing/2016/5/12/chartex" xmlns:cx7="http://schemas.microsoft.com/office/drawing/2016/5/13/chartex" xmlns:cx8="http://schemas.microsoft.com/office/drawing/2016/5/14/chartex" xmlns:mc="http://schemas.openxmlformats.org/markup-compatibility/2006" xmlns:aink="http://schemas.microsoft.com/office/drawing/2016/ink" xmlns:am3d="http://schemas.microsoft.com/office/drawing/2017/model3d" xmlns:o="urn:schemas-microsoft-com:office:office" xmlns:oel="http://schemas.microsoft.com/office/2019/extlst" xmlns:r="http://schemas.openxmlformats.org/officeDocument/2006/relationships" xmlns:m="http://schemas.openxmlformats.org/officeDocument/2006/math" xmlns:v="urn:schemas-microsoft-com:vml" xmlns:wp14="http://schemas.microsoft.com/office/word/2010/wordprocessingDrawing" xmlns:wp="http://schemas.openxmlformats.org/drawingml/2006/wordprocessingDrawing" xmlns:w10="urn:schemas-microsoft-com:office:word" xmlns:w="http://schemas.openxmlformats.org/wordprocessingml/2006/main" xmlns:w14="http://schemas.microsoft.com/office/word/2010/wordml" xmlns:w15="http://schemas.microsoft.com/office/word/2012/wordml" xmlns:w16cex="http://schemas.microsoft.com/office/word/2018/wordml/cex" xmlns:w16cid="http://schemas.microsoft.com/office/word/2016/wordml/cid" xmlns:w16="http://schemas.microsoft.com/office/word/2018/wordml" xmlns:w16sdtdh="http://schemas.microsoft.com/office/word/2020/wordml/sdtdatahash" xmlns:w16se="http://schemas.microsoft.com/office/word/2015/wordml/symex" xmlns:wpg="http://schemas.microsoft.com/office/word/2010/wordprocessingGroup" xmlns:wpi="http://schemas.microsoft.com/office/word/2010/wordprocessingInk" xmlns:wne="http://schemas.microsoft.com/office/word/2006/wordml" xmlns:wps="http://schemas.microsoft.com/office/word/2010/wordprocessingShape" mc:Ignorable="w14 w15 w16se w16cid w16 w16cex w16sdtdh wp14">
+  <w:p>
+    <w:pPr>
+      <w:pStyle w:val="Header"/>
+    </w:pPr>
+  </w:p>
+</w:hdr>
+</file>
+
 <file path=word/numbering.xml><?xml version="1.0" encoding="utf-8"?>
-<w:numbering xmlns:wpc="http://schemas.microsoft.com/office/word/2010/wordprocessingCanvas" xmlns:cx="http://schemas.microsoft.com/office/drawing/2014/chartex" xmlns:cx1="http://schemas.microsoft.com/office/drawing/2015/9/8/chartex" xmlns:cx2="http://schemas.microsoft.com/office/drawing/2015/10/21/chartex" xmlns:cx3="http://schemas.microsoft.com/office/drawing/2016/5/9/chartex" xmlns:cx4="http://schemas.microsoft.com/office/drawing/2016/5/10/chartex" xmlns:cx5="http://schemas.microsoft.com/office/drawing/2016/5/11/chartex" xmlns:cx6="http://schemas.microsoft.com/office/drawing/2016/5/12/chartex" xmlns:cx7="http://schemas.microsoft.com/office/drawing/2016/5/13/chartex" xmlns:cx8="http://schemas.microsoft.com/office/drawing/2016/5/14/chartex" xmlns:mc="http://schemas.openxmlformats.org/markup-compatibility/2006" xmlns:aink="http://schemas.microsoft.com/office/drawing/2016/ink" xmlns:am3d="http://schemas.microsoft.com/office/drawing/2017/model3d" xmlns:o="urn:schemas-microsoft-com:office:office" xmlns:r="http://schemas.openxmlformats.org/officeDocument/2006/relationships" xmlns:m="http://schemas.openxmlformats.org/officeDocument/2006/math" xmlns:v="urn:schemas-microsoft-com:vml" xmlns:wp14="http://schemas.microsoft.com/office/word/2010/wordprocessingDrawing" xmlns:wp="http://schemas.openxmlformats.org/drawingml/2006/wordprocessingDrawing" xmlns:w10="urn:schemas-microsoft-com:office:word" xmlns:w="http://schemas.openxmlformats.org/wordprocessingml/2006/main" xmlns:w14="http://schemas.microsoft.com/office/word/2010/wordml" xmlns:w15="http://schemas.microsoft.com/office/word/2012/wordml" xmlns:w16cid="http://schemas.microsoft.com/office/word/2016/wordml/cid" xmlns:w16se="http://schemas.microsoft.com/office/word/2015/wordml/symex" xmlns:wpg="http://schemas.microsoft.com/office/word/2010/wordprocessingGroup" xmlns:wpi="http://schemas.microsoft.com/office/word/2010/wordprocessingInk" xmlns:wne="http://schemas.microsoft.com/office/word/2006/wordml" xmlns:wps="http://schemas.microsoft.com/office/word/2010/wordprocessingShape" mc:Ignorable="w14 w15 w16se w16cid wp14">
+<w:numbering xmlns:wpc="http://schemas.microsoft.com/office/word/2010/wordprocessingCanvas" xmlns:cx="http://schemas.microsoft.com/office/drawing/2014/chartex" xmlns:cx1="http://schemas.microsoft.com/office/drawing/2015/9/8/chartex" xmlns:cx2="http://schemas.microsoft.com/office/drawing/2015/10/21/chartex" xmlns:cx3="http://schemas.microsoft.com/office/drawing/2016/5/9/chartex" xmlns:cx4="http://schemas.microsoft.com/office/drawing/2016/5/10/chartex" xmlns:cx5="http://schemas.microsoft.com/office/drawing/2016/5/11/chartex" xmlns:cx6="http://schemas.microsoft.com/office/drawing/2016/5/12/chartex" xmlns:cx7="http://schemas.microsoft.com/office/drawing/2016/5/13/chartex" xmlns:cx8="http://schemas.microsoft.com/office/drawing/2016/5/14/chartex" xmlns:mc="http://schemas.openxmlformats.org/markup-compatibility/2006" xmlns:aink="http://schemas.microsoft.com/office/drawing/2016/ink" xmlns:am3d="http://schemas.microsoft.com/office/drawing/2017/model3d" xmlns:o="urn:schemas-microsoft-com:office:office" xmlns:oel="http://schemas.microsoft.com/office/2019/extlst" xmlns:r="http://schemas.openxmlformats.org/officeDocument/2006/relationships" xmlns:m="http://schemas.openxmlformats.org/officeDocument/2006/math" xmlns:v="urn:schemas-microsoft-com:vml" xmlns:wp14="http://schemas.microsoft.com/office/word/2010/wordprocessingDrawing" xmlns:wp="http://schemas.openxmlformats.org/drawingml/2006/wordprocessingDrawing" xmlns:w10="urn:schemas-microsoft-com:office:word" xmlns:w="http://schemas.openxmlformats.org/wordprocessingml/2006/main" xmlns:w14="http://schemas.microsoft.com/office/word/2010/wordml" xmlns:w15="http://schemas.microsoft.com/office/word/2012/wordml" xmlns:w16cex="http://schemas.microsoft.com/office/word/2018/wordml/cex" xmlns:w16cid="http://schemas.microsoft.com/office/word/2016/wordml/cid" xmlns:w16="http://schemas.microsoft.com/office/word/2018/wordml" xmlns:w16sdtdh="http://schemas.microsoft.com/office/word/2020/wordml/sdtdatahash" xmlns:w16se="http://schemas.microsoft.com/office/word/2015/wordml/symex" xmlns:wpg="http://schemas.microsoft.com/office/word/2010/wordprocessingGroup" xmlns:wpi="http://schemas.microsoft.com/office/word/2010/wordprocessingInk" xmlns:wne="http://schemas.microsoft.com/office/word/2006/wordml" xmlns:wps="http://schemas.microsoft.com/office/word/2010/wordprocessingShape" mc:Ignorable="w14 w15 w16se w16cid w16 w16cex w16sdtdh wp14">
   <w:abstractNum w:abstractNumId="0" w15:restartNumberingAfterBreak="0">
     <w:nsid w:val="09425DE4"/>
     <w:multiLevelType w:val="multilevel"/>
@@ -1943,41 +2093,130 @@
       </w:rPr>
     </w:lvl>
   </w:abstractNum>
-  <w:num w:numId="1">
+  <w:abstractNum w:abstractNumId="10" w15:restartNumberingAfterBreak="0">
+    <w:nsid w:val="67DC2F5D"/>
+    <w:multiLevelType w:val="hybridMultilevel"/>
+    <w:tmpl w:val="A094FF3A"/>
+    <w:lvl w:ilvl="0" w:tplc="0409000F">
+      <w:start w:val="1"/>
+      <w:numFmt w:val="decimal"/>
+      <w:lvlText w:val="%1."/>
+      <w:lvlJc w:val="left"/>
+      <w:pPr>
+        <w:ind w:left="720" w:hanging="360"/>
+      </w:pPr>
+    </w:lvl>
+    <w:lvl w:ilvl="1" w:tplc="04090019" w:tentative="1">
+      <w:start w:val="1"/>
+      <w:numFmt w:val="lowerLetter"/>
+      <w:lvlText w:val="%2."/>
+      <w:lvlJc w:val="left"/>
+      <w:pPr>
+        <w:ind w:left="1440" w:hanging="360"/>
+      </w:pPr>
+    </w:lvl>
+    <w:lvl w:ilvl="2" w:tplc="0409001B" w:tentative="1">
+      <w:start w:val="1"/>
+      <w:numFmt w:val="lowerRoman"/>
+      <w:lvlText w:val="%3."/>
+      <w:lvlJc w:val="right"/>
+      <w:pPr>
+        <w:ind w:left="2160" w:hanging="180"/>
+      </w:pPr>
+    </w:lvl>
+    <w:lvl w:ilvl="3" w:tplc="0409000F" w:tentative="1">
+      <w:start w:val="1"/>
+      <w:numFmt w:val="decimal"/>
+      <w:lvlText w:val="%4."/>
+      <w:lvlJc w:val="left"/>
+      <w:pPr>
+        <w:ind w:left="2880" w:hanging="360"/>
+      </w:pPr>
+    </w:lvl>
+    <w:lvl w:ilvl="4" w:tplc="04090019" w:tentative="1">
+      <w:start w:val="1"/>
+      <w:numFmt w:val="lowerLetter"/>
+      <w:lvlText w:val="%5."/>
+      <w:lvlJc w:val="left"/>
+      <w:pPr>
+        <w:ind w:left="3600" w:hanging="360"/>
+      </w:pPr>
+    </w:lvl>
+    <w:lvl w:ilvl="5" w:tplc="0409001B" w:tentative="1">
+      <w:start w:val="1"/>
+      <w:numFmt w:val="lowerRoman"/>
+      <w:lvlText w:val="%6."/>
+      <w:lvlJc w:val="right"/>
+      <w:pPr>
+        <w:ind w:left="4320" w:hanging="180"/>
+      </w:pPr>
+    </w:lvl>
+    <w:lvl w:ilvl="6" w:tplc="0409000F" w:tentative="1">
+      <w:start w:val="1"/>
+      <w:numFmt w:val="decimal"/>
+      <w:lvlText w:val="%7."/>
+      <w:lvlJc w:val="left"/>
+      <w:pPr>
+        <w:ind w:left="5040" w:hanging="360"/>
+      </w:pPr>
+    </w:lvl>
+    <w:lvl w:ilvl="7" w:tplc="04090019" w:tentative="1">
+      <w:start w:val="1"/>
+      <w:numFmt w:val="lowerLetter"/>
+      <w:lvlText w:val="%8."/>
+      <w:lvlJc w:val="left"/>
+      <w:pPr>
+        <w:ind w:left="5760" w:hanging="360"/>
+      </w:pPr>
+    </w:lvl>
+    <w:lvl w:ilvl="8" w:tplc="0409001B" w:tentative="1">
+      <w:start w:val="1"/>
+      <w:numFmt w:val="lowerRoman"/>
+      <w:lvlText w:val="%9."/>
+      <w:lvlJc w:val="right"/>
+      <w:pPr>
+        <w:ind w:left="6480" w:hanging="180"/>
+      </w:pPr>
+    </w:lvl>
+  </w:abstractNum>
+  <w:num w:numId="1" w16cid:durableId="466318438">
     <w:abstractNumId w:val="0"/>
   </w:num>
-  <w:num w:numId="2">
+  <w:num w:numId="2" w16cid:durableId="1402867069">
     <w:abstractNumId w:val="2"/>
   </w:num>
-  <w:num w:numId="3">
+  <w:num w:numId="3" w16cid:durableId="1110583607">
     <w:abstractNumId w:val="6"/>
   </w:num>
-  <w:num w:numId="4">
+  <w:num w:numId="4" w16cid:durableId="1281566749">
     <w:abstractNumId w:val="9"/>
   </w:num>
-  <w:num w:numId="5">
+  <w:num w:numId="5" w16cid:durableId="1819497314">
     <w:abstractNumId w:val="3"/>
   </w:num>
-  <w:num w:numId="6">
+  <w:num w:numId="6" w16cid:durableId="2077238001">
     <w:abstractNumId w:val="5"/>
   </w:num>
-  <w:num w:numId="7">
+  <w:num w:numId="7" w16cid:durableId="474182529">
     <w:abstractNumId w:val="8"/>
   </w:num>
-  <w:num w:numId="8">
+  <w:num w:numId="8" w16cid:durableId="2053264121">
     <w:abstractNumId w:val="1"/>
   </w:num>
-  <w:num w:numId="9">
+  <w:num w:numId="9" w16cid:durableId="2128616821">
     <w:abstractNumId w:val="4"/>
   </w:num>
-  <w:num w:numId="10">
+  <w:num w:numId="10" w16cid:durableId="784614389">
     <w:abstractNumId w:val="7"/>
+  </w:num>
+  <w:num w:numId="11" w16cid:durableId="1226914682">
+    <w:abstractNumId w:val="10"/>
   </w:num>
 </w:numbering>
 </file>
 
 <file path=word/styles.xml><?xml version="1.0" encoding="utf-8"?>
-<w:styles xmlns:mc="http://schemas.openxmlformats.org/markup-compatibility/2006" xmlns:r="http://schemas.openxmlformats.org/officeDocument/2006/relationships" xmlns:w="http://schemas.openxmlformats.org/wordprocessingml/2006/main" xmlns:w14="http://schemas.microsoft.com/office/word/2010/wordml" xmlns:w15="http://schemas.microsoft.com/office/word/2012/wordml" xmlns:w16cid="http://schemas.microsoft.com/office/word/2016/wordml/cid" xmlns:w16se="http://schemas.microsoft.com/office/word/2015/wordml/symex" mc:Ignorable="w14 w15 w16se w16cid">
+<w:styles xmlns:mc="http://schemas.openxmlformats.org/markup-compatibility/2006" xmlns:r="http://schemas.openxmlformats.org/officeDocument/2006/relationships" xmlns:w="http://schemas.openxmlformats.org/wordprocessingml/2006/main" xmlns:w14="http://schemas.microsoft.com/office/word/2010/wordml" xmlns:w15="http://schemas.microsoft.com/office/word/2012/wordml" xmlns:w16cex="http://schemas.microsoft.com/office/word/2018/wordml/cex" xmlns:w16cid="http://schemas.microsoft.com/office/word/2016/wordml/cid" xmlns:w16="http://schemas.microsoft.com/office/word/2018/wordml" xmlns:w16sdtdh="http://schemas.microsoft.com/office/word/2020/wordml/sdtdatahash" xmlns:w16se="http://schemas.microsoft.com/office/word/2015/wordml/symex" mc:Ignorable="w14 w15 w16se w16cid w16 w16cex w16sdtdh">
   <w:docDefaults>
     <w:rPrDefault>
       <w:rPr>
@@ -1992,7 +2231,7 @@
       </w:pPr>
     </w:pPrDefault>
   </w:docDefaults>
-  <w:latentStyles w:defLockedState="0" w:defUIPriority="99" w:defSemiHidden="0" w:defUnhideWhenUsed="0" w:defQFormat="0" w:count="375">
+  <w:latentStyles w:defLockedState="0" w:defUIPriority="99" w:defSemiHidden="0" w:defUnhideWhenUsed="0" w:defQFormat="0" w:count="376">
     <w:lsdException w:name="Normal" w:uiPriority="0" w:qFormat="1"/>
     <w:lsdException w:name="heading 1" w:uiPriority="9" w:qFormat="1"/>
     <w:lsdException w:name="heading 2" w:semiHidden="1" w:uiPriority="9" w:unhideWhenUsed="1" w:qFormat="1"/>
@@ -2368,6 +2607,7 @@
     <w:lsdException w:name="Smart Hyperlink" w:semiHidden="1" w:unhideWhenUsed="1"/>
     <w:lsdException w:name="Hashtag" w:semiHidden="1" w:unhideWhenUsed="1"/>
     <w:lsdException w:name="Unresolved Mention" w:semiHidden="1" w:unhideWhenUsed="1"/>
+    <w:lsdException w:name="Smart Link" w:semiHidden="1" w:unhideWhenUsed="1"/>
   </w:latentStyles>
   <w:style w:type="paragraph" w:default="1" w:styleId="Normal">
     <w:name w:val="Normal"/>

</xml_diff>